<commit_message>
fix(contracts): ajustar bloque de firmas en plantilla propietario
</commit_message>
<xml_diff>
--- a/config/contracts/templates/contrato_subarriendo_propietario_template_v5.docx
+++ b/config/contracts/templates/contrato_subarriendo_propietario_template_v5.docx
@@ -73,6 +73,8 @@
     </w:p>
     <w:p>
       <w:pPr>
+        <w:keepNext w:val="false"/>
+        <w:keepLines w:val="false"/>
         <w:spacing w:after="120"/>
         <w:jc w:val="both"/>
       </w:pPr>
@@ -87,6 +89,8 @@
     </w:p>
     <w:p>
       <w:pPr>
+        <w:keepNext w:val="false"/>
+        <w:keepLines w:val="false"/>
         <w:spacing w:after="120"/>
         <w:jc w:val="both"/>
       </w:pPr>
@@ -101,6 +105,8 @@
     </w:p>
     <w:p>
       <w:pPr>
+        <w:keepNext w:val="false"/>
+        <w:keepLines w:val="false"/>
         <w:spacing w:after="120"/>
         <w:jc w:val="both"/>
       </w:pPr>
@@ -405,6 +411,8 @@
     </w:p>
     <w:p>
       <w:pPr>
+        <w:keepNext w:val="false"/>
+        <w:keepLines w:val="false"/>
         <w:spacing w:after="120"/>
         <w:jc w:val="both"/>
       </w:pPr>
@@ -441,6 +449,8 @@
     </w:p>
     <w:p>
       <w:pPr>
+        <w:keepNext w:val="false"/>
+        <w:keepLines w:val="false"/>
         <w:spacing w:after="120"/>
         <w:jc w:val="both"/>
       </w:pPr>
@@ -612,6 +622,8 @@
     </w:p>
     <w:p>
       <w:pPr>
+        <w:keepNext w:val="false"/>
+        <w:keepLines w:val="false"/>
         <w:spacing w:after="120"/>
         <w:jc w:val="both"/>
       </w:pPr>
@@ -626,6 +638,8 @@
     </w:p>
     <w:p>
       <w:pPr>
+        <w:keepNext w:val="false"/>
+        <w:keepLines w:val="false"/>
         <w:spacing w:after="120"/>
         <w:jc w:val="both"/>
       </w:pPr>
@@ -640,6 +654,8 @@
     </w:p>
     <w:p>
       <w:pPr>
+        <w:keepNext w:val="false"/>
+        <w:keepLines w:val="false"/>
         <w:spacing w:after="120"/>
         <w:jc w:val="both"/>
       </w:pPr>
@@ -654,6 +670,8 @@
     </w:p>
     <w:p>
       <w:pPr>
+        <w:keepNext w:val="false"/>
+        <w:keepLines w:val="false"/>
         <w:spacing w:after="120"/>
         <w:jc w:val="both"/>
       </w:pPr>
@@ -690,6 +708,8 @@
     </w:p>
     <w:p>
       <w:pPr>
+        <w:keepNext w:val="false"/>
+        <w:keepLines w:val="false"/>
         <w:spacing w:after="120"/>
         <w:jc w:val="both"/>
       </w:pPr>
@@ -734,6 +754,8 @@
     </w:p>
     <w:p>
       <w:pPr>
+        <w:keepNext w:val="false"/>
+        <w:keepLines w:val="false"/>
         <w:spacing w:after="120"/>
         <w:jc w:val="both"/>
       </w:pPr>
@@ -822,6 +844,8 @@
     </w:p>
     <w:p>
       <w:pPr>
+        <w:keepNext w:val="false"/>
+        <w:keepLines w:val="false"/>
         <w:spacing w:after="120"/>
         <w:jc w:val="both"/>
       </w:pPr>
@@ -858,6 +882,8 @@
     </w:p>
     <w:p>
       <w:pPr>
+        <w:keepNext w:val="false"/>
+        <w:keepLines w:val="false"/>
         <w:spacing w:after="120"/>
         <w:jc w:val="both"/>
       </w:pPr>
@@ -894,6 +920,8 @@
     </w:p>
     <w:p>
       <w:pPr>
+        <w:keepNext w:val="false"/>
+        <w:keepLines w:val="false"/>
         <w:spacing w:after="120"/>
         <w:jc w:val="both"/>
       </w:pPr>
@@ -930,6 +958,8 @@
     </w:p>
     <w:p>
       <w:pPr>
+        <w:keepNext w:val="false"/>
+        <w:keepLines w:val="false"/>
         <w:spacing w:after="120"/>
         <w:jc w:val="both"/>
       </w:pPr>
@@ -966,6 +996,8 @@
     </w:p>
     <w:p>
       <w:pPr>
+        <w:keepNext w:val="false"/>
+        <w:keepLines w:val="false"/>
         <w:spacing w:after="120"/>
         <w:jc w:val="both"/>
       </w:pPr>
@@ -1002,6 +1034,8 @@
     </w:p>
     <w:p>
       <w:pPr>
+        <w:keepNext w:val="false"/>
+        <w:keepLines w:val="false"/>
         <w:spacing w:after="120"/>
         <w:jc w:val="both"/>
       </w:pPr>
@@ -1038,6 +1072,8 @@
     </w:p>
     <w:p>
       <w:pPr>
+        <w:keepNext w:val="false"/>
+        <w:keepLines w:val="false"/>
         <w:spacing w:after="120"/>
         <w:jc w:val="both"/>
       </w:pPr>
@@ -1104,6 +1140,8 @@
     </w:p>
     <w:p>
       <w:pPr>
+        <w:keepNext w:val="false"/>
+        <w:keepLines w:val="false"/>
         <w:spacing w:after="120"/>
         <w:jc w:val="both"/>
       </w:pPr>
@@ -1123,7 +1161,9 @@
     </w:p>
     <w:p>
       <w:pPr>
-        <w:spacing w:before="220" w:after="50"/>
+        <w:keepNext/>
+        <w:keepLines/>
+        <w:spacing w:before="120" w:after="40"/>
         <w:jc w:val="left"/>
       </w:pPr>
       <w:r>
@@ -1137,23 +1177,25 @@
     </w:p>
     <w:p>
       <w:pPr>
-        <w:spacing w:before="120" w:after="120"/>
-        <w:jc w:val="center"/>
-      </w:pPr>
-      <w:r>
-        <w:rPr>
-          <w:rFonts w:ascii="Times New Roman" w:cs="Times New Roman" w:eastAsia="Times New Roman" w:hAnsi="Times New Roman"/>
-          <w:b/>
-          <w:bCs/>
-          <w:sz w:val="30"/>
-          <w:szCs w:val="30"/>
+        <w:keepNext/>
+        <w:keepLines/>
+        <w:spacing w:after="55"/>
+        <w:jc w:val="both"/>
+      </w:pPr>
+      <w:r>
+        <w:rPr>
+          <w:rFonts w:ascii="Times New Roman" w:cs="Times New Roman" w:eastAsia="Times New Roman" w:hAnsi="Times New Roman"/>
+          <w:sz w:val="22"/>
+          <w:szCs w:val="22"/>
         </w:rPr>
         <w:t xml:space="preserve">[[ARRENDADOR.NOMBRE]]</w:t>
       </w:r>
     </w:p>
     <w:p>
       <w:pPr>
-        <w:spacing w:after="70"/>
+        <w:keepNext/>
+        <w:keepLines/>
+        <w:spacing w:after="55"/>
         <w:jc w:val="left"/>
       </w:pPr>
       <w:r>
@@ -1167,7 +1209,9 @@
     </w:p>
     <w:p>
       <w:pPr>
-        <w:spacing w:after="70"/>
+        <w:keepNext/>
+        <w:keepLines/>
+        <w:spacing w:after="55"/>
         <w:jc w:val="left"/>
       </w:pPr>
       <w:r>
@@ -1186,7 +1230,9 @@
     </w:p>
     <w:p>
       <w:pPr>
-        <w:spacing w:before="220" w:after="50"/>
+        <w:keepNext/>
+        <w:keepLines/>
+        <w:spacing w:before="120" w:after="40"/>
         <w:jc w:val="left"/>
       </w:pPr>
       <w:r>
@@ -1200,7 +1246,9 @@
     </w:p>
     <w:p>
       <w:pPr>
-        <w:spacing w:after="70"/>
+        <w:keepNext/>
+        <w:keepLines/>
+        <w:spacing w:after="55"/>
         <w:jc w:val="left"/>
       </w:pPr>
       <w:r>
@@ -1214,7 +1262,9 @@
     </w:p>
     <w:p>
       <w:pPr>
-        <w:spacing w:after="70"/>
+        <w:keepNext/>
+        <w:keepLines/>
+        <w:spacing w:after="55"/>
         <w:jc w:val="left"/>
       </w:pPr>
       <w:r>
@@ -1228,7 +1278,9 @@
     </w:p>
     <w:p>
       <w:pPr>
-        <w:spacing w:after="70"/>
+        <w:keepNext w:val="false"/>
+        <w:keepLines/>
+        <w:spacing w:after="55"/>
         <w:jc w:val="left"/>
       </w:pPr>
       <w:r>

</xml_diff>

<commit_message>
fix(contracts): explicitar representación legal en firma y unificar bloque
</commit_message>
<xml_diff>
--- a/config/contracts/templates/contrato_subarriendo_propietario_template_v5.docx
+++ b/config/contracts/templates/contrato_subarriendo_propietario_template_v5.docx
@@ -1180,7 +1180,7 @@
         <w:keepNext/>
         <w:keepLines/>
         <w:spacing w:after="55"/>
-        <w:jc w:val="both"/>
+        <w:jc w:val="left"/>
       </w:pPr>
       <w:r>
         <w:rPr>
@@ -1225,7 +1225,9 @@
     </w:p>
     <w:p>
       <w:pPr>
-        <w:spacing w:after="140"/>
+        <w:keepNext/>
+        <w:keepLines/>
+        <w:spacing w:after="25"/>
       </w:pPr>
     </w:p>
     <w:p>
@@ -1273,12 +1275,12 @@
           <w:sz w:val="22"/>
           <w:szCs w:val="22"/>
         </w:rPr>
-        <w:t xml:space="preserve">Rut: [[ARRENDATARIA.REPRESENTANTE.RUT]]</w:t>
-      </w:r>
-    </w:p>
-    <w:p>
-      <w:pPr>
-        <w:keepNext w:val="false"/>
+        <w:t xml:space="preserve">en representación de [[ARRENDATARIA.RAZON_SOCIAL]]</w:t>
+      </w:r>
+    </w:p>
+    <w:p>
+      <w:pPr>
+        <w:keepNext/>
         <w:keepLines/>
         <w:spacing w:after="55"/>
         <w:jc w:val="left"/>
@@ -1289,12 +1291,30 @@
           <w:sz w:val="22"/>
           <w:szCs w:val="22"/>
         </w:rPr>
+        <w:t xml:space="preserve">Rut: [[ARRENDATARIA.REPRESENTANTE.RUT]]</w:t>
+      </w:r>
+    </w:p>
+    <w:p>
+      <w:pPr>
+        <w:keepNext w:val="false"/>
+        <w:keepLines/>
+        <w:spacing w:after="55"/>
+        <w:jc w:val="left"/>
+      </w:pPr>
+      <w:r>
+        <w:rPr>
+          <w:rFonts w:ascii="Times New Roman" w:cs="Times New Roman" w:eastAsia="Times New Roman" w:hAnsi="Times New Roman"/>
+          <w:sz w:val="22"/>
+          <w:szCs w:val="22"/>
+        </w:rPr>
         <w:t xml:space="preserve">Arrendataria</w:t>
       </w:r>
     </w:p>
     <w:p>
       <w:pPr>
-        <w:spacing w:after="140"/>
+        <w:keepNext/>
+        <w:keepLines/>
+        <w:spacing w:after="25"/>
       </w:pPr>
     </w:p>
     <w:sectPr>

</xml_diff>